<commit_message>
Avances en la Memoria
</commit_message>
<xml_diff>
--- a/EasySQL/EasySQL/Recursos/Manual y diapositivas/EasySQL - DAM.docx
+++ b/EasySQL/EasySQL/Recursos/Manual y diapositivas/EasySQL - DAM.docx
@@ -6,7 +6,7 @@
       <w:sdtPr>
         <w:id w:val="-1726671261"/>
         <w:docPartObj>
-          <w:docPartGallery w:val="AutoText"/>
+          <w:docPartGallery w:val="autotext"/>
         </w:docPartObj>
       </w:sdtPr>
       <w:sdtContent>
@@ -16,7 +16,7 @@
     <w:p/>
     <w:tbl>
       <w:tblPr>
-        <w:tblStyle w:val="8"/>
+        <w:tblStyle w:val="9"/>
         <w:tblpPr w:leftFromText="187" w:rightFromText="187" w:vertAnchor="page" w:horzAnchor="margin" w:tblpXSpec="center" w:tblpY="2473"/>
         <w:tblW w:w="8336" w:type="dxa"/>
         <w:tblInd w:w="0" w:type="dxa"/>
@@ -75,7 +75,7 @@
           </w:tcPr>
           <w:p>
             <w:pPr>
-              <w:pStyle w:val="9"/>
+              <w:pStyle w:val="10"/>
               <w:rPr>
                 <w:rFonts w:asciiTheme="majorHAnsi" w:hAnsiTheme="majorHAnsi" w:eastAsiaTheme="majorEastAsia" w:cstheme="majorBidi"/>
               </w:rPr>
@@ -145,7 +145,7 @@
             <w:sdtContent>
               <w:p>
                 <w:pPr>
-                  <w:pStyle w:val="9"/>
+                  <w:pStyle w:val="10"/>
                   <w:rPr>
                     <w:rFonts w:asciiTheme="majorHAnsi" w:hAnsiTheme="majorHAnsi" w:eastAsiaTheme="majorEastAsia" w:cstheme="majorBidi"/>
                     <w:b/>
@@ -233,7 +233,7 @@
               </w:tcPr>
               <w:p>
                 <w:pPr>
-                  <w:pStyle w:val="9"/>
+                  <w:pStyle w:val="10"/>
                   <w:rPr>
                     <w:rFonts w:asciiTheme="majorHAnsi" w:hAnsiTheme="majorHAnsi" w:eastAsiaTheme="majorEastAsia" w:cstheme="majorBidi"/>
                     <w:b/>
@@ -309,7 +309,7 @@
               </w:tcPr>
               <w:p>
                 <w:pPr>
-                  <w:pStyle w:val="9"/>
+                  <w:pStyle w:val="10"/>
                   <w:rPr>
                     <w:rFonts w:asciiTheme="majorHAnsi" w:hAnsiTheme="majorHAnsi" w:eastAsiaTheme="majorEastAsia" w:cstheme="majorBidi"/>
                     <w:sz w:val="32"/>
@@ -364,7 +364,7 @@
           </w:tcPr>
           <w:p>
             <w:pPr>
-              <w:pStyle w:val="9"/>
+              <w:pStyle w:val="10"/>
               <w:rPr>
                 <w:rFonts w:asciiTheme="majorHAnsi" w:hAnsiTheme="majorHAnsi" w:eastAsiaTheme="majorEastAsia" w:cstheme="majorBidi"/>
                 <w:sz w:val="28"/>
@@ -443,7 +443,7 @@
           </w:tcPr>
           <w:p>
             <w:pPr>
-              <w:pStyle w:val="9"/>
+              <w:pStyle w:val="10"/>
               <w:rPr>
                 <w:rFonts w:asciiTheme="majorHAnsi" w:hAnsiTheme="majorHAnsi" w:eastAsiaTheme="majorEastAsia" w:cstheme="majorBidi"/>
                 <w:b/>
@@ -568,12 +568,10 @@
           <w:sz w:val="32"/>
         </w:rPr>
       </w:pPr>
-      <w:bookmarkStart w:id="9" w:name="_GoBack"/>
-      <w:bookmarkEnd w:id="9"/>
-    </w:p>
-    <w:p>
-      <w:pPr>
-        <w:pStyle w:val="2"/>
+    </w:p>
+    <w:p>
+      <w:pPr>
+        <w:pStyle w:val="3"/>
         <w:tabs>
           <w:tab w:val="right" w:leader="dot" w:pos="8494"/>
         </w:tabs>
@@ -642,7 +640,7 @@
       </w:r>
       <w:r>
         <w:rPr>
-          <w:rStyle w:val="7"/>
+          <w:rStyle w:val="8"/>
           <w:rFonts w:ascii="Segoe UI" w:hAnsi="Segoe UI" w:cs="Segoe UI"/>
           <w:b/>
           <w:bCs/>
@@ -718,7 +716,7 @@
     </w:p>
     <w:p>
       <w:pPr>
-        <w:pStyle w:val="2"/>
+        <w:pStyle w:val="3"/>
         <w:tabs>
           <w:tab w:val="right" w:leader="dot" w:pos="8494"/>
         </w:tabs>
@@ -760,7 +758,7 @@
       </w:r>
       <w:r>
         <w:rPr>
-          <w:rStyle w:val="7"/>
+          <w:rStyle w:val="8"/>
           <w:rFonts w:ascii="Segoe UI" w:hAnsi="Segoe UI" w:cs="Segoe UI"/>
           <w:b/>
           <w:bCs/>
@@ -836,7 +834,7 @@
     </w:p>
     <w:p>
       <w:pPr>
-        <w:pStyle w:val="2"/>
+        <w:pStyle w:val="3"/>
         <w:tabs>
           <w:tab w:val="right" w:leader="dot" w:pos="8494"/>
         </w:tabs>
@@ -878,7 +876,7 @@
       </w:r>
       <w:r>
         <w:rPr>
-          <w:rStyle w:val="7"/>
+          <w:rStyle w:val="8"/>
           <w:rFonts w:ascii="Segoe UI" w:hAnsi="Segoe UI" w:cs="Segoe UI"/>
           <w:b/>
           <w:bCs/>
@@ -954,7 +952,7 @@
     </w:p>
     <w:p>
       <w:pPr>
-        <w:pStyle w:val="2"/>
+        <w:pStyle w:val="3"/>
         <w:tabs>
           <w:tab w:val="right" w:leader="dot" w:pos="8494"/>
         </w:tabs>
@@ -996,7 +994,7 @@
       </w:r>
       <w:r>
         <w:rPr>
-          <w:rStyle w:val="7"/>
+          <w:rStyle w:val="8"/>
           <w:rFonts w:ascii="Segoe UI" w:hAnsi="Segoe UI" w:cs="Segoe UI"/>
           <w:b/>
           <w:bCs/>
@@ -1072,7 +1070,7 @@
     </w:p>
     <w:p>
       <w:pPr>
-        <w:pStyle w:val="2"/>
+        <w:pStyle w:val="3"/>
         <w:tabs>
           <w:tab w:val="right" w:leader="dot" w:pos="8494"/>
         </w:tabs>
@@ -1114,7 +1112,7 @@
       </w:r>
       <w:r>
         <w:rPr>
-          <w:rStyle w:val="7"/>
+          <w:rStyle w:val="8"/>
           <w:rFonts w:ascii="Segoe UI" w:hAnsi="Segoe UI" w:cs="Segoe UI"/>
           <w:b/>
           <w:bCs/>
@@ -1190,7 +1188,7 @@
     </w:p>
     <w:p>
       <w:pPr>
-        <w:pStyle w:val="2"/>
+        <w:pStyle w:val="3"/>
         <w:tabs>
           <w:tab w:val="right" w:leader="dot" w:pos="8494"/>
         </w:tabs>
@@ -1232,7 +1230,7 @@
       </w:r>
       <w:r>
         <w:rPr>
-          <w:rStyle w:val="7"/>
+          <w:rStyle w:val="8"/>
           <w:rFonts w:ascii="Segoe UI" w:hAnsi="Segoe UI" w:cs="Segoe UI"/>
           <w:b/>
           <w:bCs/>
@@ -1308,7 +1306,7 @@
     </w:p>
     <w:p>
       <w:pPr>
-        <w:pStyle w:val="2"/>
+        <w:pStyle w:val="3"/>
         <w:tabs>
           <w:tab w:val="right" w:leader="dot" w:pos="8494"/>
         </w:tabs>
@@ -1350,7 +1348,7 @@
       </w:r>
       <w:r>
         <w:rPr>
-          <w:rStyle w:val="7"/>
+          <w:rStyle w:val="8"/>
           <w:rFonts w:ascii="Segoe UI" w:hAnsi="Segoe UI" w:cs="Segoe UI"/>
           <w:b/>
           <w:bCs/>
@@ -1426,7 +1424,7 @@
     </w:p>
     <w:p>
       <w:pPr>
-        <w:pStyle w:val="2"/>
+        <w:pStyle w:val="3"/>
         <w:tabs>
           <w:tab w:val="right" w:leader="dot" w:pos="8494"/>
         </w:tabs>
@@ -1468,7 +1466,7 @@
       </w:r>
       <w:r>
         <w:rPr>
-          <w:rStyle w:val="7"/>
+          <w:rStyle w:val="8"/>
           <w:rFonts w:ascii="Segoe UI" w:hAnsi="Segoe UI" w:cs="Segoe UI"/>
           <w:b/>
           <w:bCs/>
@@ -1544,7 +1542,7 @@
     </w:p>
     <w:p>
       <w:pPr>
-        <w:pStyle w:val="2"/>
+        <w:pStyle w:val="3"/>
         <w:tabs>
           <w:tab w:val="right" w:leader="dot" w:pos="8494"/>
         </w:tabs>
@@ -1586,7 +1584,7 @@
       </w:r>
       <w:r>
         <w:rPr>
-          <w:rStyle w:val="7"/>
+          <w:rStyle w:val="8"/>
           <w:rFonts w:ascii="Segoe UI" w:hAnsi="Segoe UI" w:cs="Segoe UI"/>
           <w:b/>
           <w:bCs/>
@@ -1691,6 +1689,11 @@
     </w:p>
     <w:p>
       <w:pPr>
+        <w:numPr>
+          <w:ilvl w:val="0"/>
+          <w:numId w:val="1"/>
+        </w:numPr>
+        <w:ind w:left="425" w:leftChars="0" w:hanging="425" w:firstLineChars="0"/>
         <w:outlineLvl w:val="0"/>
         <w:rPr>
           <w:rFonts w:ascii="Segoe UI" w:hAnsi="Segoe UI" w:cs="Segoe UI"/>
@@ -1707,12 +1710,88 @@
           <w:smallCaps/>
           <w:sz w:val="32"/>
         </w:rPr>
-        <w:t>1.- Descripción</w:t>
+        <w:t>- Descripción</w:t>
       </w:r>
       <w:bookmarkEnd w:id="0"/>
     </w:p>
     <w:p>
       <w:pPr>
+        <w:rPr>
+          <w:lang w:val="en-US"/>
+        </w:rPr>
+      </w:pPr>
+      <w:r>
+        <w:rPr>
+          <w:lang w:val="en-US"/>
+        </w:rPr>
+        <w:t>Este documento pretende plasmar el trabajo realizado durante el desarrollo del proyecto de final de Formación Profesional de Grado Superior.</w:t>
+      </w:r>
+    </w:p>
+    <w:p>
+      <w:pPr>
+        <w:numPr>
+          <w:ilvl w:val="1"/>
+          <w:numId w:val="1"/>
+        </w:numPr>
+        <w:ind w:left="567" w:leftChars="0" w:hanging="567" w:firstLineChars="0"/>
+        <w:outlineLvl w:val="0"/>
+        <w:rPr>
+          <w:rFonts w:ascii="Segoe UI" w:hAnsi="Segoe UI" w:cs="Segoe UI"/>
+          <w:b/>
+          <w:smallCaps/>
+          <w:sz w:val="32"/>
+        </w:rPr>
+      </w:pPr>
+      <w:r>
+        <w:rPr>
+          <w:rFonts w:cs="Segoe UI"/>
+          <w:b/>
+          <w:smallCaps/>
+          <w:sz w:val="32"/>
+          <w:lang w:val="en-US"/>
+        </w:rPr>
+        <w:t>Introducción</w:t>
+      </w:r>
+    </w:p>
+    <w:p>
+      <w:pPr>
+        <w:rPr>
+          <w:lang w:val="es-ES"/>
+        </w:rPr>
+      </w:pPr>
+      <w:r>
+        <w:rPr>
+          <w:lang w:val="es-ES"/>
+        </w:rPr>
+        <w:t>EasySQL es una herramienta pensada para facilitar</w:t>
+      </w:r>
+      <w:r>
+        <w:rPr>
+          <w:lang w:val="en-US"/>
+        </w:rPr>
+        <w:t xml:space="preserve"> el aprendizaje del lenguaje SQL</w:t>
+      </w:r>
+      <w:r>
+        <w:rPr>
+          <w:lang w:val="es-ES"/>
+        </w:rPr>
+        <w:t xml:space="preserve"> al usuario, por medio de una interfaz gráfica amigable y simple, el manejo de datos </w:t>
+      </w:r>
+      <w:r>
+        <w:rPr>
+          <w:lang w:val="en-US"/>
+        </w:rPr>
+        <w:t xml:space="preserve">de los dos grandes </w:t>
+      </w:r>
+      <w:r>
+        <w:rPr>
+          <w:lang w:val="es-ES"/>
+        </w:rPr>
+        <w:t xml:space="preserve">sistemas gestores de bases de datos que existen en la actualidad. </w:t>
+      </w:r>
+    </w:p>
+    <w:p>
+      <w:pPr>
         <w:ind w:firstLine="426"/>
         <w:rPr>
           <w:rFonts w:ascii="Segoe UI" w:hAnsi="Segoe UI" w:cs="Segoe UI"/>
@@ -1726,39 +1805,251 @@
           <w:sz w:val="24"/>
           <w:lang w:val="es-ES"/>
         </w:rPr>
-        <w:t xml:space="preserve">EasySQL es una herramienta pensada para facilitar al usuario, por medio de una interfaz gráfica amigable y simple, el manejo de datos en los principales sistemas gestores de bases de datos que existen en la actualidad. </w:t>
+        <w:t>Esto permit</w:t>
+      </w:r>
+      <w:r>
+        <w:rPr>
+          <w:rFonts w:cs="Segoe UI"/>
+          <w:sz w:val="24"/>
+          <w:lang w:val="en-US"/>
+        </w:rPr>
+        <w:t>e</w:t>
+      </w:r>
+      <w:r>
+        <w:rPr>
+          <w:rFonts w:ascii="Segoe UI" w:hAnsi="Segoe UI" w:cs="Segoe UI"/>
+          <w:sz w:val="24"/>
+          <w:lang w:val="es-ES"/>
+        </w:rPr>
+        <w:t xml:space="preserve"> un acercamiento más acogedor a un usuario nobel o inexperto, que pueda llegar a verse abrumado por la cantidad de herramientas y opciones que poseen las completas soluciones que ofrecen hoy en día los principales desarrolladores, pensadas para grandes empresas o complejos proyectos, con una curva de aprendizaje mucho más dura.</w:t>
       </w:r>
     </w:p>
     <w:p>
       <w:pPr>
         <w:ind w:firstLine="426"/>
         <w:rPr>
-          <w:rFonts w:ascii="Segoe UI" w:hAnsi="Segoe UI" w:cs="Segoe UI"/>
-          <w:sz w:val="24"/>
-          <w:lang w:val="es-ES"/>
-        </w:rPr>
-      </w:pPr>
-      <w:r>
-        <w:rPr>
-          <w:rFonts w:ascii="Segoe UI" w:hAnsi="Segoe UI" w:cs="Segoe UI"/>
-          <w:sz w:val="24"/>
-          <w:lang w:val="es-ES"/>
-        </w:rPr>
-        <w:t>Esto permitiría un acercamiento más acogedor a un usuario nobel o inexperto, que pueda llegar a verse abrumado por la cantidad de herramientas y opciones que poseen las completas soluciones que ofrecen hoy en día los principales desarrolladores, pensadas para grandes empresas o complejos proyectos, con una curva de aprendizaje mucho más dura.</w:t>
+          <w:rFonts w:cs="Segoe UI"/>
+          <w:sz w:val="24"/>
+          <w:lang w:val="en-US"/>
+        </w:rPr>
+      </w:pPr>
+      <w:r>
+        <w:rPr>
+          <w:rFonts w:ascii="Segoe UI" w:hAnsi="Segoe UI" w:cs="Segoe UI"/>
+          <w:sz w:val="24"/>
+          <w:lang w:val="en-US"/>
+        </w:rPr>
+        <w:t>La herramienta, especialmente pensada para los estudiantes, permite al usuario con una forma visual y fácil ir realizando las operaciones básicas de creación y manejo de datos, además de poder ver al instante el resultado de éstas, así como la sentencia SQL equivalent</w:t>
+      </w:r>
+      <w:r>
+        <w:rPr>
+          <w:rFonts w:cs="Segoe UI"/>
+          <w:sz w:val="24"/>
+          <w:lang w:val="en-US"/>
+        </w:rPr>
+        <w:t>e.</w:t>
       </w:r>
     </w:p>
     <w:p>
       <w:pPr>
         <w:ind w:firstLine="426"/>
         <w:rPr>
-          <w:rFonts w:ascii="Segoe UI" w:hAnsi="Segoe UI" w:cs="Segoe UI"/>
-          <w:sz w:val="24"/>
-          <w:lang w:val="es-ES"/>
-        </w:rPr>
-      </w:pPr>
-    </w:p>
-    <w:p>
-      <w:pPr>
+          <w:rFonts w:cs="Segoe UI"/>
+          <w:sz w:val="24"/>
+          <w:lang w:val="en-US"/>
+        </w:rPr>
+      </w:pPr>
+      <w:r>
+        <w:rPr>
+          <w:rFonts w:cs="Segoe UI"/>
+          <w:sz w:val="24"/>
+          <w:lang w:val="en-US"/>
+        </w:rPr>
+        <w:t>Normalmente, un usuario debe tener cierta preparación e instrucción a la hora de poder empezar a utilizar sistemas gestores de bases de datos. Este programa intenta acortar el tiempo necesario de preparación previa de dicho usuario y animarlo a ver resultados rápidos sin tener que lidiar con la exigente sintaxis del lenguaje SQL, permite un acercamiento básico y seguro.</w:t>
+      </w:r>
+    </w:p>
+    <w:p>
+      <w:pPr>
+        <w:ind w:firstLine="426"/>
+        <w:rPr>
+          <w:rFonts w:cs="Segoe UI"/>
+          <w:sz w:val="24"/>
+          <w:lang w:val="en-US"/>
+        </w:rPr>
+      </w:pPr>
+      <w:r>
+        <w:rPr>
+          <w:rFonts w:cs="Segoe UI"/>
+          <w:sz w:val="24"/>
+          <w:lang w:val="en-US"/>
+        </w:rPr>
+        <w:br w:type="page"/>
+      </w:r>
+    </w:p>
+    <w:p>
+      <w:pPr>
+        <w:pStyle w:val="2"/>
+        <w:ind w:left="0" w:leftChars="0" w:firstLine="0" w:firstLineChars="0"/>
+        <w:rPr>
+          <w:lang w:val="en-US"/>
+        </w:rPr>
+      </w:pPr>
+    </w:p>
+    <w:p>
+      <w:pPr>
+        <w:numPr>
+          <w:ilvl w:val="1"/>
+          <w:numId w:val="1"/>
+        </w:numPr>
+        <w:ind w:left="567" w:leftChars="0" w:hanging="567" w:firstLineChars="0"/>
+        <w:outlineLvl w:val="0"/>
+        <w:rPr>
+          <w:rFonts w:ascii="Segoe UI" w:hAnsi="Segoe UI" w:cs="Segoe UI"/>
+          <w:b/>
+          <w:smallCaps/>
+          <w:sz w:val="32"/>
+        </w:rPr>
+      </w:pPr>
+      <w:r>
+        <w:rPr>
+          <w:rFonts w:cs="Segoe UI"/>
+          <w:b/>
+          <w:smallCaps/>
+          <w:sz w:val="32"/>
+          <w:lang w:val="en-US"/>
+        </w:rPr>
+        <w:t>Motivación</w:t>
+      </w:r>
+    </w:p>
+    <w:p>
+      <w:pPr>
+        <w:ind w:firstLine="426"/>
+        <w:rPr>
+          <w:rFonts w:cs="Segoe UI"/>
+          <w:sz w:val="24"/>
+          <w:lang w:val="en-US"/>
+        </w:rPr>
+      </w:pPr>
+      <w:r>
+        <w:rPr>
+          <w:rFonts w:cs="Segoe UI"/>
+          <w:sz w:val="24"/>
+          <w:lang w:val="en-US"/>
+        </w:rPr>
+        <w:t>Dado que la informática es una rama de la ciencia en la que continuamente se está avanzando, creando nuevos productos, surgiendo necesidades y adaptando tecnologías a ellas, los desarrolladores de aplicaciones son aquellos que deben cargar con el peso de esto. Al contrario que otras ciencias como la medicina, el mundo de la informática avanza muy rápido, constantemente se están produciendo cambios, y nosotros debemos adaptarnos a ellos.</w:t>
+      </w:r>
+    </w:p>
+    <w:p>
+      <w:pPr>
+        <w:ind w:firstLine="426"/>
+        <w:rPr>
+          <w:rFonts w:cs="Segoe UI"/>
+          <w:b w:val="0"/>
+          <w:bCs w:val="0"/>
+          <w:sz w:val="24"/>
+          <w:lang w:val="en-US"/>
+        </w:rPr>
+      </w:pPr>
+      <w:r>
+        <w:rPr>
+          <w:rFonts w:cs="Segoe UI"/>
+          <w:sz w:val="24"/>
+          <w:lang w:val="en-US"/>
+        </w:rPr>
+        <w:t xml:space="preserve">Es por ello que cuando uno se enfrenta a una tecnología, que, aunque en este caso tenga ya largo recorrido y esté bastante establecido como es el </w:t>
+      </w:r>
+      <w:r>
+        <w:rPr>
+          <w:rFonts w:cs="Segoe UI"/>
+          <w:b w:val="0"/>
+          <w:bCs w:val="0"/>
+          <w:sz w:val="24"/>
+          <w:lang w:val="en-US"/>
+        </w:rPr>
+        <w:t xml:space="preserve">Lenguaje de Consulta Estructurada, del inglés </w:t>
+      </w:r>
+      <w:r>
+        <w:rPr>
+          <w:rFonts w:cs="Segoe UI"/>
+          <w:b/>
+          <w:bCs/>
+          <w:sz w:val="24"/>
+          <w:lang w:val="en-US"/>
+        </w:rPr>
+        <w:t xml:space="preserve">Structured Query Language </w:t>
+      </w:r>
+      <w:r>
+        <w:rPr>
+          <w:rFonts w:cs="Segoe UI"/>
+          <w:b w:val="0"/>
+          <w:bCs w:val="0"/>
+          <w:sz w:val="24"/>
+          <w:lang w:val="en-US"/>
+        </w:rPr>
+        <w:t>o por sus siglas, SQL, siempre es de agradecer tener una herramienta para los primeros momentos del aprendizaje, aquellos en los que el usuario se pueda sentir más perdido y sea más propenso a fallos y errores como aquellos producidos por, en este caso, el punto y coma (;), o sentencias peligrosas de ejecutar ya sea por pérdidas masivas de datos sin que el usuario sea consciente de ellas.</w:t>
+      </w:r>
+    </w:p>
+    <w:p>
+      <w:pPr>
+        <w:ind w:firstLine="426"/>
+        <w:rPr>
+          <w:rFonts w:cs="Segoe UI"/>
+          <w:b w:val="0"/>
+          <w:bCs w:val="0"/>
+          <w:sz w:val="24"/>
+          <w:lang w:val="en-US"/>
+        </w:rPr>
+      </w:pPr>
+      <w:r>
+        <w:rPr>
+          <w:rFonts w:cs="Segoe UI"/>
+          <w:b w:val="0"/>
+          <w:bCs w:val="0"/>
+          <w:sz w:val="24"/>
+          <w:lang w:val="en-US"/>
+        </w:rPr>
+        <w:t>Otra de las motivaciones que me llevaron a hacer el proyecto sobre esta tecnología en concreto, es la robustez y lo sorprendentemente bien que ha aguantado los años dicha tecnología sin convertirse en obsoleta. La primera versión del lenguaje data de inicios de 1974, y a día de hoy sigue siendo el lenguaje número uno en manejo de datos a través de Sistemas Gestores de Bases de Datos, sin previsión de que esto vaya a cambiar en corto plazo, ya que constántemente el estándar se va actualizando para adaptarse a las nuevas necesidades que van surgiendo con el tiempo.</w:t>
+      </w:r>
+    </w:p>
+    <w:p>
+      <w:pPr>
+        <w:ind w:firstLine="426"/>
+        <w:rPr>
+          <w:rFonts w:cs="Segoe UI"/>
+          <w:b w:val="0"/>
+          <w:bCs w:val="0"/>
+          <w:sz w:val="24"/>
+          <w:lang w:val="en-US"/>
+        </w:rPr>
+      </w:pPr>
+      <w:r>
+        <w:rPr>
+          <w:rFonts w:cs="Segoe UI"/>
+          <w:b w:val="0"/>
+          <w:bCs w:val="0"/>
+          <w:sz w:val="24"/>
+          <w:lang w:val="en-US"/>
+        </w:rPr>
+        <w:br w:type="page"/>
+      </w:r>
+    </w:p>
+    <w:p>
+      <w:pPr>
+        <w:ind w:firstLine="426"/>
+        <w:rPr>
+          <w:rFonts w:cs="Segoe UI"/>
+          <w:b w:val="0"/>
+          <w:bCs w:val="0"/>
+          <w:sz w:val="24"/>
+          <w:lang w:val="en-US"/>
+        </w:rPr>
+      </w:pPr>
+      <w:bookmarkStart w:id="9" w:name="_GoBack"/>
+      <w:bookmarkEnd w:id="9"/>
+    </w:p>
+    <w:p>
+      <w:pPr>
+        <w:ind w:left="0" w:leftChars="0" w:firstLine="0" w:firstLineChars="0"/>
         <w:outlineLvl w:val="0"/>
         <w:rPr>
           <w:rFonts w:ascii="Segoe UI" w:hAnsi="Segoe UI" w:cs="Segoe UI"/>
@@ -2461,7 +2752,7 @@
 <w:ftr xmlns:wpc="http://schemas.microsoft.com/office/word/2010/wordprocessingCanvas" xmlns:mc="http://schemas.openxmlformats.org/markup-compatibility/2006" xmlns:o="urn:schemas-microsoft-com:office:office" xmlns:r="http://schemas.openxmlformats.org/officeDocument/2006/relationships" xmlns:m="http://schemas.openxmlformats.org/officeDocument/2006/math" xmlns:v="urn:schemas-microsoft-com:vml" xmlns:wp14="http://schemas.microsoft.com/office/word/2010/wordprocessingDrawing" xmlns:wp="http://schemas.openxmlformats.org/drawingml/2006/wordprocessingDrawing" xmlns:w10="urn:schemas-microsoft-com:office:word" xmlns:w="http://schemas.openxmlformats.org/wordprocessingml/2006/main" xmlns:w14="http://schemas.microsoft.com/office/word/2010/wordml" xmlns:w15="http://schemas.microsoft.com/office/word/2012/wordml" xmlns:wpg="http://schemas.microsoft.com/office/word/2010/wordprocessingGroup" xmlns:wpi="http://schemas.microsoft.com/office/word/2010/wordprocessingInk" xmlns:wne="http://schemas.microsoft.com/office/word/2006/wordml" xmlns:wps="http://schemas.microsoft.com/office/word/2010/wordprocessingShape" xmlns:wpsCustomData="http://www.wps.cn/officeDocument/2013/wpsCustomData" mc:Ignorable="w14 w15 wp14">
   <w:p>
     <w:pPr>
-      <w:pStyle w:val="5"/>
+      <w:pStyle w:val="6"/>
       <w:pBdr>
         <w:top w:val="thinThickSmallGap" w:color="622423" w:themeColor="accent2" w:themeShade="7F" w:sz="24" w:space="1"/>
       </w:pBdr>
@@ -2511,7 +2802,7 @@
   </w:p>
   <w:p>
     <w:pPr>
-      <w:pStyle w:val="5"/>
+      <w:pStyle w:val="6"/>
     </w:pPr>
   </w:p>
 </w:ftr>
@@ -2521,7 +2812,7 @@
 <w:ftr xmlns:wpc="http://schemas.microsoft.com/office/word/2010/wordprocessingCanvas" xmlns:mc="http://schemas.openxmlformats.org/markup-compatibility/2006" xmlns:o="urn:schemas-microsoft-com:office:office" xmlns:r="http://schemas.openxmlformats.org/officeDocument/2006/relationships" xmlns:m="http://schemas.openxmlformats.org/officeDocument/2006/math" xmlns:v="urn:schemas-microsoft-com:vml" xmlns:wp14="http://schemas.microsoft.com/office/word/2010/wordprocessingDrawing" xmlns:wp="http://schemas.openxmlformats.org/drawingml/2006/wordprocessingDrawing" xmlns:w10="urn:schemas-microsoft-com:office:word" xmlns:w="http://schemas.openxmlformats.org/wordprocessingml/2006/main" xmlns:w14="http://schemas.microsoft.com/office/word/2010/wordml" xmlns:w15="http://schemas.microsoft.com/office/word/2012/wordml" xmlns:wpg="http://schemas.microsoft.com/office/word/2010/wordprocessingGroup" xmlns:wpi="http://schemas.microsoft.com/office/word/2010/wordprocessingInk" xmlns:wne="http://schemas.microsoft.com/office/word/2006/wordml" xmlns:wps="http://schemas.microsoft.com/office/word/2010/wordprocessingShape" xmlns:wpsCustomData="http://www.wps.cn/officeDocument/2013/wpsCustomData" mc:Ignorable="w14 w15 wp14">
   <w:p>
     <w:pPr>
-      <w:pStyle w:val="5"/>
+      <w:pStyle w:val="6"/>
     </w:pPr>
   </w:p>
 </w:ftr>
@@ -2531,7 +2822,7 @@
 <w:ftr xmlns:wpc="http://schemas.microsoft.com/office/word/2010/wordprocessingCanvas" xmlns:mc="http://schemas.openxmlformats.org/markup-compatibility/2006" xmlns:o="urn:schemas-microsoft-com:office:office" xmlns:r="http://schemas.openxmlformats.org/officeDocument/2006/relationships" xmlns:m="http://schemas.openxmlformats.org/officeDocument/2006/math" xmlns:v="urn:schemas-microsoft-com:vml" xmlns:wp14="http://schemas.microsoft.com/office/word/2010/wordprocessingDrawing" xmlns:wp="http://schemas.openxmlformats.org/drawingml/2006/wordprocessingDrawing" xmlns:w10="urn:schemas-microsoft-com:office:word" xmlns:w="http://schemas.openxmlformats.org/wordprocessingml/2006/main" xmlns:w14="http://schemas.microsoft.com/office/word/2010/wordml" xmlns:w15="http://schemas.microsoft.com/office/word/2012/wordml" xmlns:wpg="http://schemas.microsoft.com/office/word/2010/wordprocessingGroup" xmlns:wpi="http://schemas.microsoft.com/office/word/2010/wordprocessingInk" xmlns:wne="http://schemas.microsoft.com/office/word/2006/wordml" xmlns:wps="http://schemas.microsoft.com/office/word/2010/wordprocessingShape" xmlns:wpsCustomData="http://www.wps.cn/officeDocument/2013/wpsCustomData" mc:Ignorable="w14 w15 wp14">
   <w:p>
     <w:pPr>
-      <w:pStyle w:val="5"/>
+      <w:pStyle w:val="6"/>
       <w:pBdr>
         <w:top w:val="thinThickSmallGap" w:color="622423" w:themeColor="accent2" w:themeShade="7F" w:sz="24" w:space="1"/>
       </w:pBdr>
@@ -2604,7 +2895,7 @@
   </w:p>
   <w:p>
     <w:pPr>
-      <w:pStyle w:val="5"/>
+      <w:pStyle w:val="6"/>
     </w:pPr>
   </w:p>
 </w:ftr>
@@ -2614,7 +2905,7 @@
 <w:ftr xmlns:wpc="http://schemas.microsoft.com/office/word/2010/wordprocessingCanvas" xmlns:mc="http://schemas.openxmlformats.org/markup-compatibility/2006" xmlns:o="urn:schemas-microsoft-com:office:office" xmlns:r="http://schemas.openxmlformats.org/officeDocument/2006/relationships" xmlns:m="http://schemas.openxmlformats.org/officeDocument/2006/math" xmlns:v="urn:schemas-microsoft-com:vml" xmlns:wp14="http://schemas.microsoft.com/office/word/2010/wordprocessingDrawing" xmlns:wp="http://schemas.openxmlformats.org/drawingml/2006/wordprocessingDrawing" xmlns:w10="urn:schemas-microsoft-com:office:word" xmlns:w="http://schemas.openxmlformats.org/wordprocessingml/2006/main" xmlns:w14="http://schemas.microsoft.com/office/word/2010/wordml" xmlns:w15="http://schemas.microsoft.com/office/word/2012/wordml" xmlns:wpg="http://schemas.microsoft.com/office/word/2010/wordprocessingGroup" xmlns:wpi="http://schemas.microsoft.com/office/word/2010/wordprocessingInk" xmlns:wne="http://schemas.microsoft.com/office/word/2006/wordml" xmlns:wps="http://schemas.microsoft.com/office/word/2010/wordprocessingShape" xmlns:wpsCustomData="http://www.wps.cn/officeDocument/2013/wpsCustomData" mc:Ignorable="w14 w15 wp14">
   <w:p>
     <w:pPr>
-      <w:pStyle w:val="5"/>
+      <w:pStyle w:val="6"/>
       <w:pBdr>
         <w:top w:val="thinThickSmallGap" w:color="622423" w:themeColor="accent2" w:themeShade="7F" w:sz="24" w:space="1"/>
       </w:pBdr>
@@ -2664,7 +2955,7 @@
   </w:p>
   <w:p>
     <w:pPr>
-      <w:pStyle w:val="5"/>
+      <w:pStyle w:val="6"/>
     </w:pPr>
   </w:p>
 </w:ftr>
@@ -2674,7 +2965,7 @@
 <w:hdr xmlns:wpc="http://schemas.microsoft.com/office/word/2010/wordprocessingCanvas" xmlns:mc="http://schemas.openxmlformats.org/markup-compatibility/2006" xmlns:o="urn:schemas-microsoft-com:office:office" xmlns:r="http://schemas.openxmlformats.org/officeDocument/2006/relationships" xmlns:m="http://schemas.openxmlformats.org/officeDocument/2006/math" xmlns:v="urn:schemas-microsoft-com:vml" xmlns:wp14="http://schemas.microsoft.com/office/word/2010/wordprocessingDrawing" xmlns:wp="http://schemas.openxmlformats.org/drawingml/2006/wordprocessingDrawing" xmlns:w10="urn:schemas-microsoft-com:office:word" xmlns:w="http://schemas.openxmlformats.org/wordprocessingml/2006/main" xmlns:w14="http://schemas.microsoft.com/office/word/2010/wordml" xmlns:w15="http://schemas.microsoft.com/office/word/2012/wordml" xmlns:wpg="http://schemas.microsoft.com/office/word/2010/wordprocessingGroup" xmlns:wpi="http://schemas.microsoft.com/office/word/2010/wordprocessingInk" xmlns:wne="http://schemas.microsoft.com/office/word/2006/wordml" xmlns:wps="http://schemas.microsoft.com/office/word/2010/wordprocessingShape" xmlns:wpsCustomData="http://www.wps.cn/officeDocument/2013/wpsCustomData" mc:Ignorable="w14 w15 wp14">
   <w:p>
     <w:pPr>
-      <w:pStyle w:val="4"/>
+      <w:pStyle w:val="5"/>
     </w:pPr>
   </w:p>
 </w:hdr>
@@ -2684,7 +2975,7 @@
 <w:hdr xmlns:wpc="http://schemas.microsoft.com/office/word/2010/wordprocessingCanvas" xmlns:mc="http://schemas.openxmlformats.org/markup-compatibility/2006" xmlns:o="urn:schemas-microsoft-com:office:office" xmlns:r="http://schemas.openxmlformats.org/officeDocument/2006/relationships" xmlns:m="http://schemas.openxmlformats.org/officeDocument/2006/math" xmlns:v="urn:schemas-microsoft-com:vml" xmlns:wp14="http://schemas.microsoft.com/office/word/2010/wordprocessingDrawing" xmlns:wp="http://schemas.openxmlformats.org/drawingml/2006/wordprocessingDrawing" xmlns:w10="urn:schemas-microsoft-com:office:word" xmlns:w="http://schemas.openxmlformats.org/wordprocessingml/2006/main" xmlns:w14="http://schemas.microsoft.com/office/word/2010/wordml" xmlns:w15="http://schemas.microsoft.com/office/word/2012/wordml" xmlns:wpg="http://schemas.microsoft.com/office/word/2010/wordprocessingGroup" xmlns:wpi="http://schemas.microsoft.com/office/word/2010/wordprocessingInk" xmlns:wne="http://schemas.microsoft.com/office/word/2006/wordml" xmlns:wps="http://schemas.microsoft.com/office/word/2010/wordprocessingShape" xmlns:wpsCustomData="http://www.wps.cn/officeDocument/2013/wpsCustomData" mc:Ignorable="w14 w15 wp14">
   <w:p>
     <w:pPr>
-      <w:pStyle w:val="4"/>
+      <w:pStyle w:val="5"/>
     </w:pPr>
   </w:p>
 </w:hdr>
@@ -2694,10 +2985,158 @@
 <w:hdr xmlns:wpc="http://schemas.microsoft.com/office/word/2010/wordprocessingCanvas" xmlns:mc="http://schemas.openxmlformats.org/markup-compatibility/2006" xmlns:o="urn:schemas-microsoft-com:office:office" xmlns:r="http://schemas.openxmlformats.org/officeDocument/2006/relationships" xmlns:m="http://schemas.openxmlformats.org/officeDocument/2006/math" xmlns:v="urn:schemas-microsoft-com:vml" xmlns:wp14="http://schemas.microsoft.com/office/word/2010/wordprocessingDrawing" xmlns:wp="http://schemas.openxmlformats.org/drawingml/2006/wordprocessingDrawing" xmlns:w10="urn:schemas-microsoft-com:office:word" xmlns:w="http://schemas.openxmlformats.org/wordprocessingml/2006/main" xmlns:w14="http://schemas.microsoft.com/office/word/2010/wordml" xmlns:w15="http://schemas.microsoft.com/office/word/2012/wordml" xmlns:wpg="http://schemas.microsoft.com/office/word/2010/wordprocessingGroup" xmlns:wpi="http://schemas.microsoft.com/office/word/2010/wordprocessingInk" xmlns:wne="http://schemas.microsoft.com/office/word/2006/wordml" xmlns:wps="http://schemas.microsoft.com/office/word/2010/wordprocessingShape" xmlns:wpsCustomData="http://www.wps.cn/officeDocument/2013/wpsCustomData" mc:Ignorable="w14 w15 wp14">
   <w:p>
     <w:pPr>
-      <w:pStyle w:val="4"/>
+      <w:pStyle w:val="5"/>
     </w:pPr>
   </w:p>
 </w:hdr>
+</file>
+
+<file path=word/numbering.xml><?xml version="1.0" encoding="utf-8"?>
+<w:numbering xmlns:wpc="http://schemas.microsoft.com/office/word/2010/wordprocessingCanvas" xmlns:mc="http://schemas.openxmlformats.org/markup-compatibility/2006" xmlns:o="urn:schemas-microsoft-com:office:office" xmlns:r="http://schemas.openxmlformats.org/officeDocument/2006/relationships" xmlns:m="http://schemas.openxmlformats.org/officeDocument/2006/math" xmlns:v="urn:schemas-microsoft-com:vml" xmlns:wp14="http://schemas.microsoft.com/office/word/2010/wordprocessingDrawing" xmlns:wp="http://schemas.openxmlformats.org/drawingml/2006/wordprocessingDrawing" xmlns:w10="urn:schemas-microsoft-com:office:word" xmlns:w="http://schemas.openxmlformats.org/wordprocessingml/2006/main" xmlns:w14="http://schemas.microsoft.com/office/word/2010/wordml" xmlns:wpg="http://schemas.microsoft.com/office/word/2010/wordprocessingGroup" xmlns:wpi="http://schemas.microsoft.com/office/word/2010/wordprocessingInk" xmlns:wne="http://schemas.microsoft.com/office/word/2006/wordml" xmlns:wps="http://schemas.microsoft.com/office/word/2010/wordprocessingShape" mc:Ignorable="w14 wp14">
+  <w:abstractNum w:abstractNumId="0">
+    <w:nsid w:val="18F2ADC3"/>
+    <w:multiLevelType w:val="multilevel"/>
+    <w:tmpl w:val="18F2ADC3"/>
+    <w:lvl w:ilvl="0" w:tentative="0">
+      <w:start w:val="1"/>
+      <w:numFmt w:val="decimal"/>
+      <w:lvlText w:val="%1."/>
+      <w:lvlJc w:val="left"/>
+      <w:pPr>
+        <w:tabs>
+          <w:tab w:val="left" w:pos="425"/>
+        </w:tabs>
+        <w:ind w:left="425" w:leftChars="0" w:hanging="425" w:firstLineChars="0"/>
+      </w:pPr>
+      <w:rPr>
+        <w:rFonts w:hint="default"/>
+      </w:rPr>
+    </w:lvl>
+    <w:lvl w:ilvl="1" w:tentative="0">
+      <w:start w:val="1"/>
+      <w:numFmt w:val="decimal"/>
+      <w:lvlText w:val="%1.%2."/>
+      <w:lvlJc w:val="left"/>
+      <w:pPr>
+        <w:tabs>
+          <w:tab w:val="left" w:pos="567"/>
+        </w:tabs>
+        <w:ind w:left="567" w:leftChars="0" w:hanging="567" w:firstLineChars="0"/>
+      </w:pPr>
+      <w:rPr>
+        <w:rFonts w:hint="default"/>
+      </w:rPr>
+    </w:lvl>
+    <w:lvl w:ilvl="2" w:tentative="0">
+      <w:start w:val="1"/>
+      <w:numFmt w:val="decimal"/>
+      <w:lvlText w:val="%1.%2.%3."/>
+      <w:lvlJc w:val="left"/>
+      <w:pPr>
+        <w:tabs>
+          <w:tab w:val="left" w:pos="709"/>
+        </w:tabs>
+        <w:ind w:left="709" w:leftChars="0" w:hanging="709" w:firstLineChars="0"/>
+      </w:pPr>
+      <w:rPr>
+        <w:rFonts w:hint="default"/>
+      </w:rPr>
+    </w:lvl>
+    <w:lvl w:ilvl="3" w:tentative="0">
+      <w:start w:val="1"/>
+      <w:numFmt w:val="decimal"/>
+      <w:lvlText w:val="%1.%2.%3.%4."/>
+      <w:lvlJc w:val="left"/>
+      <w:pPr>
+        <w:tabs>
+          <w:tab w:val="left" w:pos="850"/>
+        </w:tabs>
+        <w:ind w:left="850" w:leftChars="0" w:hanging="850" w:firstLineChars="0"/>
+      </w:pPr>
+      <w:rPr>
+        <w:rFonts w:hint="default"/>
+      </w:rPr>
+    </w:lvl>
+    <w:lvl w:ilvl="4" w:tentative="0">
+      <w:start w:val="1"/>
+      <w:numFmt w:val="decimal"/>
+      <w:lvlText w:val="%1.%2.%3.%4.%5."/>
+      <w:lvlJc w:val="left"/>
+      <w:pPr>
+        <w:tabs>
+          <w:tab w:val="left" w:pos="991"/>
+        </w:tabs>
+        <w:ind w:left="991" w:leftChars="0" w:hanging="991" w:firstLineChars="0"/>
+      </w:pPr>
+      <w:rPr>
+        <w:rFonts w:hint="default"/>
+      </w:rPr>
+    </w:lvl>
+    <w:lvl w:ilvl="5" w:tentative="0">
+      <w:start w:val="1"/>
+      <w:numFmt w:val="decimal"/>
+      <w:lvlText w:val="%1.%2.%3.%4.%5.%6."/>
+      <w:lvlJc w:val="left"/>
+      <w:pPr>
+        <w:tabs>
+          <w:tab w:val="left" w:pos="1134"/>
+        </w:tabs>
+        <w:ind w:left="1134" w:leftChars="0" w:hanging="1134" w:firstLineChars="0"/>
+      </w:pPr>
+      <w:rPr>
+        <w:rFonts w:hint="default"/>
+      </w:rPr>
+    </w:lvl>
+    <w:lvl w:ilvl="6" w:tentative="0">
+      <w:start w:val="1"/>
+      <w:numFmt w:val="decimal"/>
+      <w:lvlText w:val="%1.%2.%3.%4.%5.%6.%7."/>
+      <w:lvlJc w:val="left"/>
+      <w:pPr>
+        <w:tabs>
+          <w:tab w:val="left" w:pos="1275"/>
+        </w:tabs>
+        <w:ind w:left="1275" w:leftChars="0" w:hanging="1275" w:firstLineChars="0"/>
+      </w:pPr>
+      <w:rPr>
+        <w:rFonts w:hint="default"/>
+      </w:rPr>
+    </w:lvl>
+    <w:lvl w:ilvl="7" w:tentative="0">
+      <w:start w:val="1"/>
+      <w:numFmt w:val="decimal"/>
+      <w:lvlText w:val="%1.%2.%3.%4.%5.%6.%7.%8."/>
+      <w:lvlJc w:val="left"/>
+      <w:pPr>
+        <w:tabs>
+          <w:tab w:val="left" w:pos="1418"/>
+        </w:tabs>
+        <w:ind w:left="1418" w:leftChars="0" w:hanging="1418" w:firstLineChars="0"/>
+      </w:pPr>
+      <w:rPr>
+        <w:rFonts w:hint="default"/>
+      </w:rPr>
+    </w:lvl>
+    <w:lvl w:ilvl="8" w:tentative="0">
+      <w:start w:val="1"/>
+      <w:numFmt w:val="decimal"/>
+      <w:lvlText w:val="%1.%2.%3.%4.%5.%6.%7.%8.%9."/>
+      <w:lvlJc w:val="left"/>
+      <w:pPr>
+        <w:tabs>
+          <w:tab w:val="left" w:pos="1558"/>
+        </w:tabs>
+        <w:ind w:left="1558" w:leftChars="0" w:hanging="1558" w:firstLineChars="0"/>
+      </w:pPr>
+      <w:rPr>
+        <w:rFonts w:hint="default"/>
+      </w:rPr>
+    </w:lvl>
+  </w:abstractNum>
+  <w:num w:numId="1">
+    <w:abstractNumId w:val="0"/>
+  </w:num>
+</w:numbering>
 </file>
 
 <file path=word/styles.xml><?xml version="1.0" encoding="utf-8"?>
@@ -2712,7 +3151,7 @@
   <w:latentStyles w:count="260" w:defQFormat="0" w:defUnhideWhenUsed="1" w:defSemiHidden="1" w:defUIPriority="99" w:defLockedState="0">
     <w:lsdException w:qFormat="1" w:unhideWhenUsed="0" w:uiPriority="0" w:semiHidden="0" w:name="Normal"/>
     <w:lsdException w:qFormat="1" w:unhideWhenUsed="0" w:uiPriority="9" w:semiHidden="0" w:name="heading 1"/>
-    <w:lsdException w:qFormat="1" w:uiPriority="9" w:name="heading 2"/>
+    <w:lsdException w:qFormat="1" w:uiPriority="9" w:semiHidden="0" w:name="heading 2"/>
     <w:lsdException w:qFormat="1" w:uiPriority="9" w:name="heading 3"/>
     <w:lsdException w:qFormat="1" w:uiPriority="9" w:name="heading 4"/>
     <w:lsdException w:qFormat="1" w:uiPriority="9" w:name="heading 5"/>
@@ -2867,22 +3306,49 @@
     <w:qFormat/>
     <w:uiPriority w:val="0"/>
     <w:pPr>
-      <w:spacing w:after="200" w:line="276" w:lineRule="auto"/>
+      <w:spacing w:before="240" w:after="440" w:line="300" w:lineRule="auto"/>
+      <w:ind w:firstLine="480" w:firstLineChars="200"/>
     </w:pPr>
     <w:rPr>
-      <w:rFonts w:asciiTheme="minorHAnsi" w:hAnsiTheme="minorHAnsi" w:eastAsiaTheme="minorHAnsi" w:cstheme="minorBidi"/>
-      <w:sz w:val="22"/>
+      <w:rFonts w:ascii="Segoe UI" w:hAnsi="Segoe UI" w:eastAsiaTheme="minorEastAsia" w:cstheme="minorBidi"/>
+      <w:sz w:val="24"/>
       <w:szCs w:val="22"/>
       <w:lang w:val="es-ES" w:eastAsia="en-US" w:bidi="ar-SA"/>
     </w:rPr>
   </w:style>
-  <w:style w:type="character" w:default="1" w:styleId="6">
+  <w:style w:type="paragraph" w:styleId="2">
+    <w:name w:val="heading 2"/>
+    <w:basedOn w:val="1"/>
+    <w:next w:val="1"/>
+    <w:unhideWhenUsed/>
+    <w:qFormat/>
+    <w:uiPriority w:val="9"/>
+    <w:pPr>
+      <w:keepNext/>
+      <w:keepLines/>
+      <w:spacing w:before="240" w:after="60"/>
+      <w:jc w:val="left"/>
+      <w:outlineLvl w:val="1"/>
+    </w:pPr>
+    <w:rPr>
+      <w:rFonts w:ascii="Arial" w:hAnsi="Arial" w:cs="Arial"/>
+      <w:b/>
+      <w:bCs/>
+      <w:i/>
+      <w:iCs/>
+      <w:kern w:val="0"/>
+      <w:sz w:val="28"/>
+      <w:szCs w:val="28"/>
+      <w:lang w:val="es-ES"/>
+    </w:rPr>
+  </w:style>
+  <w:style w:type="character" w:default="1" w:styleId="7">
     <w:name w:val="Default Paragraph Font"/>
     <w:semiHidden/>
     <w:unhideWhenUsed/>
     <w:uiPriority w:val="1"/>
   </w:style>
-  <w:style w:type="table" w:default="1" w:styleId="8">
+  <w:style w:type="table" w:default="1" w:styleId="9">
     <w:name w:val="Normal Table"/>
     <w:semiHidden/>
     <w:unhideWhenUsed/>
@@ -2897,7 +3363,7 @@
       </w:tblCellMar>
     </w:tblPr>
   </w:style>
-  <w:style w:type="paragraph" w:styleId="2">
+  <w:style w:type="paragraph" w:styleId="3">
     <w:name w:val="toc 1"/>
     <w:basedOn w:val="1"/>
     <w:next w:val="1"/>
@@ -2907,10 +3373,10 @@
       <w:spacing w:after="100"/>
     </w:pPr>
   </w:style>
-  <w:style w:type="paragraph" w:styleId="3">
+  <w:style w:type="paragraph" w:styleId="4">
     <w:name w:val="Balloon Text"/>
     <w:basedOn w:val="1"/>
-    <w:link w:val="11"/>
+    <w:link w:val="12"/>
     <w:semiHidden/>
     <w:unhideWhenUsed/>
     <w:uiPriority w:val="99"/>
@@ -2923,22 +3389,8 @@
       <w:szCs w:val="16"/>
     </w:rPr>
   </w:style>
-  <w:style w:type="paragraph" w:styleId="4">
+  <w:style w:type="paragraph" w:styleId="5">
     <w:name w:val="header"/>
-    <w:basedOn w:val="1"/>
-    <w:link w:val="12"/>
-    <w:unhideWhenUsed/>
-    <w:uiPriority w:val="99"/>
-    <w:pPr>
-      <w:tabs>
-        <w:tab w:val="center" w:pos="4252"/>
-        <w:tab w:val="right" w:pos="8504"/>
-      </w:tabs>
-      <w:spacing w:after="0" w:line="240" w:lineRule="auto"/>
-    </w:pPr>
-  </w:style>
-  <w:style w:type="paragraph" w:styleId="5">
-    <w:name w:val="footer"/>
     <w:basedOn w:val="1"/>
     <w:link w:val="13"/>
     <w:unhideWhenUsed/>
@@ -2951,9 +3403,23 @@
       <w:spacing w:after="0" w:line="240" w:lineRule="auto"/>
     </w:pPr>
   </w:style>
-  <w:style w:type="character" w:styleId="7">
+  <w:style w:type="paragraph" w:styleId="6">
+    <w:name w:val="footer"/>
+    <w:basedOn w:val="1"/>
+    <w:link w:val="14"/>
+    <w:unhideWhenUsed/>
+    <w:uiPriority w:val="99"/>
+    <w:pPr>
+      <w:tabs>
+        <w:tab w:val="center" w:pos="4252"/>
+        <w:tab w:val="right" w:pos="8504"/>
+      </w:tabs>
+      <w:spacing w:after="0" w:line="240" w:lineRule="auto"/>
+    </w:pPr>
+  </w:style>
+  <w:style w:type="character" w:styleId="8">
     <w:name w:val="Hyperlink"/>
-    <w:basedOn w:val="6"/>
+    <w:basedOn w:val="7"/>
     <w:unhideWhenUsed/>
     <w:uiPriority w:val="99"/>
     <w:rPr>
@@ -2966,9 +3432,9 @@
       </w14:textFill>
     </w:rPr>
   </w:style>
-  <w:style w:type="paragraph" w:styleId="9">
+  <w:style w:type="paragraph" w:styleId="10">
     <w:name w:val="No Spacing"/>
-    <w:link w:val="10"/>
+    <w:link w:val="11"/>
     <w:qFormat/>
     <w:uiPriority w:val="1"/>
     <w:pPr>
@@ -2981,20 +3447,20 @@
       <w:lang w:val="es-ES" w:eastAsia="es-ES" w:bidi="ar-SA"/>
     </w:rPr>
   </w:style>
-  <w:style w:type="character" w:customStyle="1" w:styleId="10">
+  <w:style w:type="character" w:customStyle="1" w:styleId="11">
     <w:name w:val="Sin espaciado Car"/>
-    <w:basedOn w:val="6"/>
-    <w:link w:val="9"/>
+    <w:basedOn w:val="7"/>
+    <w:link w:val="10"/>
     <w:uiPriority w:val="1"/>
     <w:rPr>
       <w:rFonts w:eastAsiaTheme="minorEastAsia"/>
       <w:lang w:eastAsia="es-ES"/>
     </w:rPr>
   </w:style>
-  <w:style w:type="character" w:customStyle="1" w:styleId="11">
+  <w:style w:type="character" w:customStyle="1" w:styleId="12">
     <w:name w:val="Texto de globo Car"/>
-    <w:basedOn w:val="6"/>
-    <w:link w:val="3"/>
+    <w:basedOn w:val="7"/>
+    <w:link w:val="4"/>
     <w:semiHidden/>
     <w:uiPriority w:val="99"/>
     <w:rPr>
@@ -3003,16 +3469,16 @@
       <w:szCs w:val="16"/>
     </w:rPr>
   </w:style>
-  <w:style w:type="character" w:customStyle="1" w:styleId="12">
+  <w:style w:type="character" w:customStyle="1" w:styleId="13">
     <w:name w:val="Encabezado Car"/>
-    <w:basedOn w:val="6"/>
-    <w:link w:val="4"/>
+    <w:basedOn w:val="7"/>
+    <w:link w:val="5"/>
     <w:uiPriority w:val="99"/>
   </w:style>
-  <w:style w:type="character" w:customStyle="1" w:styleId="13">
+  <w:style w:type="character" w:customStyle="1" w:styleId="14">
     <w:name w:val="Pie de página Car"/>
-    <w:basedOn w:val="6"/>
-    <w:link w:val="5"/>
+    <w:basedOn w:val="7"/>
+    <w:link w:val="6"/>
     <w:uiPriority w:val="99"/>
   </w:style>
 </w:styles>

</xml_diff>

<commit_message>
Avances en Memoria, capturas para ventanas
</commit_message>
<xml_diff>
--- a/EasySQL/EasySQL/Recursos/Manual y diapositivas/EasySQL - DAM.docx
+++ b/EasySQL/EasySQL/Recursos/Manual y diapositivas/EasySQL - DAM.docx
@@ -2843,7 +2843,76 @@
     </w:p>
     <w:p>
       <w:pPr>
-        <w:ind w:left="0" w:leftChars="0" w:firstLine="0" w:firstLineChars="0"/>
+        <w:pStyle w:val="4"/>
+        <w:keepNext w:val="0"/>
+        <w:keepLines w:val="0"/>
+        <w:pageBreakBefore w:val="0"/>
+        <w:widowControl/>
+        <w:kinsoku/>
+        <w:wordWrap/>
+        <w:overflowPunct/>
+        <w:topLinePunct w:val="0"/>
+        <w:autoSpaceDE/>
+        <w:autoSpaceDN/>
+        <w:bidi w:val="0"/>
+        <w:adjustRightInd/>
+        <w:snapToGrid/>
+        <w:spacing w:before="0" w:after="361" w:afterLines="100" w:line="240" w:lineRule="auto"/>
+        <w:ind w:left="4205" w:leftChars="0" w:right="0" w:rightChars="0" w:firstLine="888" w:firstLineChars="444"/>
+        <w:jc w:val="left"/>
+        <w:textAlignment w:val="auto"/>
+        <w:outlineLvl w:val="9"/>
+        <w:rPr>
+          <w:rFonts w:cs="Segoe UI"/>
+          <w:sz w:val="24"/>
+          <w:lang w:val="en-US"/>
+        </w:rPr>
+      </w:pPr>
+      <w:r>
+        <w:t xml:space="preserve">Imagen </w:t>
+      </w:r>
+      <w:r>
+        <w:fldChar w:fldCharType="begin"/>
+      </w:r>
+      <w:r>
+        <w:instrText xml:space="preserve"> SEQ Imagen \* ARABIC </w:instrText>
+      </w:r>
+      <w:r>
+        <w:fldChar w:fldCharType="separate"/>
+      </w:r>
+      <w:r>
+        <w:t>6</w:t>
+      </w:r>
+      <w:r>
+        <w:fldChar w:fldCharType="end"/>
+      </w:r>
+      <w:r>
+        <w:rPr>
+          <w:lang w:val="en-US"/>
+        </w:rPr>
+        <w:t>. Logotipo de SQL</w:t>
+      </w:r>
+    </w:p>
+    <w:p>
+      <w:pPr>
+        <w:keepNext w:val="0"/>
+        <w:keepLines w:val="0"/>
+        <w:pageBreakBefore w:val="0"/>
+        <w:widowControl/>
+        <w:kinsoku/>
+        <w:wordWrap/>
+        <w:overflowPunct/>
+        <w:topLinePunct w:val="0"/>
+        <w:autoSpaceDE/>
+        <w:autoSpaceDN/>
+        <w:bidi w:val="0"/>
+        <w:adjustRightInd/>
+        <w:snapToGrid/>
+        <w:spacing w:before="0" w:after="440" w:line="300" w:lineRule="auto"/>
+        <w:ind w:left="0" w:leftChars="0" w:right="0" w:rightChars="0" w:firstLine="0" w:firstLineChars="0"/>
+        <w:jc w:val="left"/>
+        <w:textAlignment w:val="auto"/>
+        <w:outlineLvl w:val="9"/>
         <w:rPr>
           <w:rFonts w:cs="Segoe UI"/>
           <w:sz w:val="24"/>
@@ -2860,10 +2929,10 @@
           <wp:anchor distT="0" distB="0" distL="118745" distR="118745" simplePos="0" relativeHeight="251662336" behindDoc="0" locked="0" layoutInCell="1" allowOverlap="1">
             <wp:simplePos x="0" y="0"/>
             <wp:positionH relativeFrom="column">
-              <wp:posOffset>2645410</wp:posOffset>
+              <wp:posOffset>2654935</wp:posOffset>
             </wp:positionH>
             <wp:positionV relativeFrom="paragraph">
-              <wp:posOffset>88900</wp:posOffset>
+              <wp:posOffset>12065</wp:posOffset>
             </wp:positionV>
             <wp:extent cx="2834640" cy="1188720"/>
             <wp:effectExtent l="0" t="0" r="0" b="71755"/>
@@ -3141,7 +3210,7 @@
           <w:sz w:val="24"/>
           <w:lang w:val="en-US"/>
         </w:rPr>
-        <w:t>La herramienta, está pensada para los primeros momentos de la enseñanza de un alumno, por lo que se prevee que éste en un periodo de tiempo no muy largo, cuando avance en su aprendizaje y tenga más comprensión del lenguaje SQL, pase a utilizar herramientas más sofisticadas y que ofrezcan soluciones más completas. Es por ello que se ha tenido en cuenta el peso de esta y la sencillez de su comienzo de uso (ejecutar y listo, nada de instaladores ni desinstaladores).</w:t>
+        <w:t xml:space="preserve">La herramienta, está pensada para los primeros momentos de la enseñanza de un alumno, por lo que se prevee que éste en un periodo de tiempo no muy largo, cuando avance en su aprendizaje y tenga más comprensión del lenguaje SQL, pase a utilizar herramientas más sofisticadas y que ofrezcan soluciones más completas. </w:t>
       </w:r>
     </w:p>
     <w:p>
@@ -3159,8 +3228,148 @@
           <w:sz w:val="24"/>
           <w:lang w:val="en-US"/>
         </w:rPr>
-        <w:t xml:space="preserve">Aun así, el usuario final terminará comprobando que para ciertas operaciones rápidas y sencillas este programa es más </w:t>
-      </w:r>
+        <w:t>Es por ello que se ha tenido en cuenta el peso de esta, reduciendo a mínimos el tamaño que ocupa el ejecutable, y la sencillez de su comienzo de uso, así como lo fácil de deshacerse de ella una vez el usuario lo estime conveniente. La aplicación final para el alumno consta de un archivo ejecutable .exe  que solo necesita abrir y listo, nada de instaladores o desinstaladores ni tampoco necesidad de dependencias de terceros programas u librerías de componentes.</w:t>
+      </w:r>
+    </w:p>
+    <w:p>
+      <w:pPr>
+        <w:ind w:firstLine="426"/>
+        <w:rPr>
+          <w:rFonts w:cs="Segoe UI"/>
+          <w:sz w:val="24"/>
+          <w:lang w:val="en-US"/>
+        </w:rPr>
+      </w:pPr>
+      <w:r>
+        <w:rPr>
+          <w:rFonts w:cs="Segoe UI"/>
+          <w:sz w:val="24"/>
+          <w:lang w:val="en-US"/>
+        </w:rPr>
+        <w:t>Aun así, el usuario final terminará comprobando que para ciertas operaciones rápidas y sencillas de consulta e inserción de datos este programa sigue siendo mucho más rápido de usar, ya que los tiempos de carga de la aplicación, como por tiempos de creación de un comando son bastante menores en comparación con las grandes soluciones de los fabricantes, que en equipos modestos suelen tardar bastante en hacer la carga inicial.</w:t>
+      </w:r>
+    </w:p>
+    <w:p>
+      <w:pPr>
+        <w:ind w:firstLine="426"/>
+        <w:rPr>
+          <w:rFonts w:cs="Segoe UI"/>
+          <w:sz w:val="24"/>
+          <w:lang w:val="en-US"/>
+        </w:rPr>
+      </w:pPr>
+      <w:r>
+        <w:rPr>
+          <w:rFonts w:cs="Segoe UI"/>
+          <w:sz w:val="24"/>
+          <w:lang w:val="en-US"/>
+        </w:rPr>
+        <w:t>Otro punto importante es el hecho que el proyecto desde el minuto 0 de su creación ha estado siendo almacenado y actualizado en la plataforma online de código colaborativo conocida como GitHub.</w:t>
+      </w:r>
+    </w:p>
+    <w:p>
+      <w:pPr>
+        <w:ind w:left="0" w:leftChars="0" w:firstLine="0" w:firstLineChars="0"/>
+        <w:jc w:val="center"/>
+        <w:rPr>
+          <w:rFonts w:cs="Segoe UI"/>
+          <w:sz w:val="24"/>
+          <w:lang w:val="en-US"/>
+        </w:rPr>
+      </w:pPr>
+      <w:r>
+        <w:rPr>
+          <w:rFonts w:cs="Segoe UI"/>
+          <w:sz w:val="24"/>
+          <w:lang w:val="en-US"/>
+        </w:rPr>
+        <w:drawing>
+          <wp:inline distT="0" distB="0" distL="114300" distR="114300">
+            <wp:extent cx="2439035" cy="1449705"/>
+            <wp:effectExtent l="0" t="0" r="24765" b="39370"/>
+            <wp:docPr id="11" name="Imagen 11" descr="6github_logo"/>
+            <wp:cNvGraphicFramePr>
+              <a:graphicFrameLocks xmlns:a="http://schemas.openxmlformats.org/drawingml/2006/main" noChangeAspect="1"/>
+            </wp:cNvGraphicFramePr>
+            <a:graphic xmlns:a="http://schemas.openxmlformats.org/drawingml/2006/main">
+              <a:graphicData uri="http://schemas.openxmlformats.org/drawingml/2006/picture">
+                <pic:pic xmlns:pic="http://schemas.openxmlformats.org/drawingml/2006/picture">
+                  <pic:nvPicPr>
+                    <pic:cNvPr id="11" name="Imagen 11" descr="6github_logo"/>
+                    <pic:cNvPicPr>
+                      <a:picLocks noChangeAspect="1"/>
+                    </pic:cNvPicPr>
+                  </pic:nvPicPr>
+                  <pic:blipFill>
+                    <a:blip r:embed="rId19"/>
+                    <a:srcRect t="-4167" b="-4167"/>
+                    <a:stretch>
+                      <a:fillRect/>
+                    </a:stretch>
+                  </pic:blipFill>
+                  <pic:spPr>
+                    <a:xfrm>
+                      <a:off x="0" y="0"/>
+                      <a:ext cx="2439035" cy="1449705"/>
+                    </a:xfrm>
+                    <a:prstGeom prst="rect">
+                      <a:avLst/>
+                    </a:prstGeom>
+                    <a:effectLst>
+                      <a:outerShdw blurRad="50800" dist="38100" dir="8100000" algn="tr" rotWithShape="0">
+                        <a:prstClr val="black">
+                          <a:alpha val="40000"/>
+                        </a:prstClr>
+                      </a:outerShdw>
+                    </a:effectLst>
+                  </pic:spPr>
+                </pic:pic>
+              </a:graphicData>
+            </a:graphic>
+          </wp:inline>
+        </w:drawing>
+      </w:r>
+    </w:p>
+    <w:p>
+      <w:pPr>
+        <w:pStyle w:val="4"/>
+        <w:ind w:left="0" w:leftChars="0" w:firstLine="0" w:firstLineChars="0"/>
+        <w:jc w:val="center"/>
+        <w:rPr>
+          <w:lang w:val="en-US"/>
+        </w:rPr>
+      </w:pPr>
+      <w:r>
+        <w:t xml:space="preserve">Imagen </w:t>
+      </w:r>
+      <w:r>
+        <w:fldChar w:fldCharType="begin"/>
+      </w:r>
+      <w:r>
+        <w:instrText xml:space="preserve"> SEQ Imagen \* ARABIC </w:instrText>
+      </w:r>
+      <w:r>
+        <w:fldChar w:fldCharType="separate"/>
+      </w:r>
+      <w:r>
+        <w:t>7</w:t>
+      </w:r>
+      <w:r>
+        <w:fldChar w:fldCharType="end"/>
+      </w:r>
+      <w:r>
+        <w:rPr>
+          <w:lang w:val="en-US"/>
+        </w:rPr>
+        <w:t>. Logotipo de GitHub</w:t>
+      </w:r>
+    </w:p>
+    <w:p>
+      <w:pPr>
+        <w:rPr>
+          <w:lang w:val="en-US"/>
+        </w:rPr>
+      </w:pPr>
       <w:bookmarkStart w:id="9" w:name="_GoBack"/>
       <w:bookmarkEnd w:id="9"/>
     </w:p>

</xml_diff>